<commit_message>
auto install packages added
</commit_message>
<xml_diff>
--- a/invoice_template 2.docx
+++ b/invoice_template 2.docx
@@ -23,19 +23,11 @@
         </w:rPr>
         <w:t xml:space="preserve">To: </w:t>
       </w:r>
-      <w:proofErr w:type="gramStart"/>
       <w:r>
         <w:rPr>
           <w:rFonts w:ascii="Adobe Gothic Std B" w:eastAsia="Adobe Gothic Std B" w:hAnsi="Adobe Gothic Std B"/>
         </w:rPr>
-        <w:t>{{ name</w:t>
-      </w:r>
-      <w:proofErr w:type="gramEnd"/>
-      <w:r>
-        <w:rPr>
-          <w:rFonts w:ascii="Adobe Gothic Std B" w:eastAsia="Adobe Gothic Std B" w:hAnsi="Adobe Gothic Std B"/>
-        </w:rPr>
-        <w:t xml:space="preserve"> }}</w:t>
+        <w:t>{{ name }}</w:t>
       </w:r>
     </w:p>
     <w:p>
@@ -55,21 +47,7 @@
         <w:rPr>
           <w:rFonts w:ascii="Adobe Gothic Std B" w:eastAsia="Adobe Gothic Std B" w:hAnsi="Adobe Gothic Std B"/>
         </w:rPr>
-        <w:t xml:space="preserve"> </w:t>
-      </w:r>
-      <w:proofErr w:type="gramStart"/>
-      <w:r>
-        <w:rPr>
-          <w:rFonts w:ascii="Adobe Gothic Std B" w:eastAsia="Adobe Gothic Std B" w:hAnsi="Adobe Gothic Std B"/>
-        </w:rPr>
-        <w:t>{{ phone</w:t>
-      </w:r>
-      <w:proofErr w:type="gramEnd"/>
-      <w:r>
-        <w:rPr>
-          <w:rFonts w:ascii="Adobe Gothic Std B" w:eastAsia="Adobe Gothic Std B" w:hAnsi="Adobe Gothic Std B"/>
-        </w:rPr>
-        <w:t xml:space="preserve"> }}</w:t>
+        <w:t xml:space="preserve"> {{ phone }}</w:t>
       </w:r>
       <w:r>
         <w:rPr>
@@ -89,21 +67,7 @@
         <w:rPr>
           <w:rFonts w:ascii="Adobe Gothic Std B" w:eastAsia="Adobe Gothic Std B" w:hAnsi="Adobe Gothic Std B"/>
         </w:rPr>
-        <w:t xml:space="preserve">Email: </w:t>
-      </w:r>
-      <w:proofErr w:type="gramStart"/>
-      <w:r>
-        <w:rPr>
-          <w:rFonts w:ascii="Adobe Gothic Std B" w:eastAsia="Adobe Gothic Std B" w:hAnsi="Adobe Gothic Std B"/>
-        </w:rPr>
-        <w:t>{{ email</w:t>
-      </w:r>
-      <w:proofErr w:type="gramEnd"/>
-      <w:r>
-        <w:rPr>
-          <w:rFonts w:ascii="Adobe Gothic Std B" w:eastAsia="Adobe Gothic Std B" w:hAnsi="Adobe Gothic Std B"/>
-        </w:rPr>
-        <w:t xml:space="preserve"> }}</w:t>
+        <w:t>Email: {{ email }}</w:t>
       </w:r>
     </w:p>
     <w:p>
@@ -117,30 +81,14 @@
         <w:rPr>
           <w:rFonts w:ascii="Adobe Gothic Std B" w:eastAsia="Adobe Gothic Std B" w:hAnsi="Adobe Gothic Std B"/>
         </w:rPr>
-        <w:t xml:space="preserve">Check-up date: </w:t>
-      </w:r>
-      <w:proofErr w:type="gramStart"/>
-      <w:r>
-        <w:rPr>
-          <w:rFonts w:ascii="Adobe Gothic Std B" w:eastAsia="Adobe Gothic Std B" w:hAnsi="Adobe Gothic Std B"/>
-        </w:rPr>
-        <w:t>{{</w:t>
+        <w:t>Check-up date: {{</w:t>
       </w:r>
       <w:r>
         <w:rPr>
           <w:rFonts w:ascii="Adobe Gothic Std B" w:eastAsia="Adobe Gothic Std B" w:hAnsi="Adobe Gothic Std B"/>
         </w:rPr>
-        <w:t xml:space="preserve"> </w:t>
+        <w:t xml:space="preserve"> collectingdate</w:t>
       </w:r>
-      <w:proofErr w:type="spellStart"/>
-      <w:r>
-        <w:rPr>
-          <w:rFonts w:ascii="Adobe Gothic Std B" w:eastAsia="Adobe Gothic Std B" w:hAnsi="Adobe Gothic Std B"/>
-        </w:rPr>
-        <w:t>collectingdate</w:t>
-      </w:r>
-      <w:proofErr w:type="spellEnd"/>
-      <w:proofErr w:type="gramEnd"/>
       <w:r>
         <w:rPr>
           <w:rFonts w:ascii="Adobe Gothic Std B" w:eastAsia="Adobe Gothic Std B" w:hAnsi="Adobe Gothic Std B"/>
@@ -274,21 +222,7 @@
               <w:rPr>
                 <w:rFonts w:ascii="Adobe Gothic Std B" w:eastAsia="Adobe Gothic Std B" w:hAnsi="Adobe Gothic Std B"/>
               </w:rPr>
-              <w:t xml:space="preserve">{{%tr for item in </w:t>
-            </w:r>
-            <w:proofErr w:type="spellStart"/>
-            <w:r>
-              <w:rPr>
-                <w:rFonts w:ascii="Adobe Gothic Std B" w:eastAsia="Adobe Gothic Std B" w:hAnsi="Adobe Gothic Std B"/>
-              </w:rPr>
-              <w:t>invoice_list</w:t>
-            </w:r>
-            <w:proofErr w:type="spellEnd"/>
-            <w:r>
-              <w:rPr>
-                <w:rFonts w:ascii="Adobe Gothic Std B" w:eastAsia="Adobe Gothic Std B" w:hAnsi="Adobe Gothic Std B"/>
-              </w:rPr>
-              <w:t xml:space="preserve"> %}}</w:t>
+              <w:t>{{%tr for item in invoice_list %}}</w:t>
             </w:r>
           </w:p>
         </w:tc>
@@ -332,21 +266,7 @@
               <w:rPr>
                 <w:rFonts w:ascii="Adobe Gothic Std B" w:eastAsia="Adobe Gothic Std B" w:hAnsi="Adobe Gothic Std B"/>
               </w:rPr>
-              <w:t>{{</w:t>
-            </w:r>
-            <w:proofErr w:type="gramStart"/>
-            <w:r>
-              <w:rPr>
-                <w:rFonts w:ascii="Adobe Gothic Std B" w:eastAsia="Adobe Gothic Std B" w:hAnsi="Adobe Gothic Std B"/>
-              </w:rPr>
-              <w:t>item[</w:t>
-            </w:r>
-            <w:proofErr w:type="gramEnd"/>
-            <w:r>
-              <w:rPr>
-                <w:rFonts w:ascii="Adobe Gothic Std B" w:eastAsia="Adobe Gothic Std B" w:hAnsi="Adobe Gothic Std B"/>
-              </w:rPr>
-              <w:t>0]}}</w:t>
+              <w:t>{{item[0]}}</w:t>
             </w:r>
           </w:p>
         </w:tc>
@@ -371,21 +291,7 @@
               <w:rPr>
                 <w:rFonts w:ascii="Adobe Gothic Std B" w:eastAsia="Adobe Gothic Std B" w:hAnsi="Adobe Gothic Std B"/>
               </w:rPr>
-              <w:t>{{</w:t>
-            </w:r>
-            <w:proofErr w:type="gramStart"/>
-            <w:r>
-              <w:rPr>
-                <w:rFonts w:ascii="Adobe Gothic Std B" w:eastAsia="Adobe Gothic Std B" w:hAnsi="Adobe Gothic Std B"/>
-              </w:rPr>
-              <w:t>item[</w:t>
-            </w:r>
-            <w:proofErr w:type="gramEnd"/>
-            <w:r>
-              <w:rPr>
-                <w:rFonts w:ascii="Adobe Gothic Std B" w:eastAsia="Adobe Gothic Std B" w:hAnsi="Adobe Gothic Std B"/>
-              </w:rPr>
-              <w:t>1]}}</w:t>
+              <w:t>{{item[1]}}</w:t>
             </w:r>
           </w:p>
         </w:tc>
@@ -409,21 +315,7 @@
               <w:rPr>
                 <w:rFonts w:ascii="Adobe Gothic Std B" w:eastAsia="Adobe Gothic Std B" w:hAnsi="Adobe Gothic Std B"/>
               </w:rPr>
-              <w:t xml:space="preserve">{{%tr </w:t>
-            </w:r>
-            <w:proofErr w:type="spellStart"/>
-            <w:r>
-              <w:rPr>
-                <w:rFonts w:ascii="Adobe Gothic Std B" w:eastAsia="Adobe Gothic Std B" w:hAnsi="Adobe Gothic Std B"/>
-              </w:rPr>
-              <w:t>endfor</w:t>
-            </w:r>
-            <w:proofErr w:type="spellEnd"/>
-            <w:r>
-              <w:rPr>
-                <w:rFonts w:ascii="Adobe Gothic Std B" w:eastAsia="Adobe Gothic Std B" w:hAnsi="Adobe Gothic Std B"/>
-              </w:rPr>
-              <w:t xml:space="preserve"> %}}</w:t>
+              <w:t>{{%tr endfor %}}</w:t>
             </w:r>
           </w:p>
         </w:tc>
@@ -634,19 +526,11 @@
                 <w:rFonts w:ascii="Adobe Gothic Std B" w:eastAsia="Adobe Gothic Std B" w:hAnsi="Adobe Gothic Std B"/>
               </w:rPr>
             </w:pPr>
-            <w:proofErr w:type="gramStart"/>
             <w:r>
               <w:rPr>
                 <w:rFonts w:ascii="Adobe Gothic Std B" w:eastAsia="Adobe Gothic Std B" w:hAnsi="Adobe Gothic Std B"/>
               </w:rPr>
-              <w:t>{{ total</w:t>
-            </w:r>
-            <w:proofErr w:type="gramEnd"/>
-            <w:r>
-              <w:rPr>
-                <w:rFonts w:ascii="Adobe Gothic Std B" w:eastAsia="Adobe Gothic Std B" w:hAnsi="Adobe Gothic Std B"/>
-              </w:rPr>
-              <w:t xml:space="preserve"> }}</w:t>
+              <w:t>{{ total }}</w:t>
             </w:r>
           </w:p>
         </w:tc>
@@ -1819,11 +1703,13 @@
     <w:rsid w:val="00122642"/>
     <w:rsid w:val="00186551"/>
     <w:rsid w:val="003E132D"/>
+    <w:rsid w:val="00643D00"/>
     <w:rsid w:val="00727A9B"/>
     <w:rsid w:val="00751978"/>
     <w:rsid w:val="007931FB"/>
     <w:rsid w:val="0087499A"/>
     <w:rsid w:val="0098219C"/>
+    <w:rsid w:val="00AF3C8A"/>
     <w:rsid w:val="00B63265"/>
     <w:rsid w:val="00D54D6F"/>
     <w:rsid w:val="00D94F0E"/>

</xml_diff>